<commit_message>
Shyam agreed to the WBA
</commit_message>
<xml_diff>
--- a/docs/Lab19Team8_WBA.docx
+++ b/docs/Lab19Team8_WBA.docx
@@ -205,7 +205,6 @@
                 <w:szCs w:val="24"/>
               </w:rPr>
             </w:pPr>
-            <w:proofErr w:type="spellStart"/>
             <w:r>
               <w:rPr>
                 <w:rFonts w:ascii="Arial" w:eastAsia="Arial" w:hAnsi="Arial" w:cs="Arial"/>
@@ -214,7 +213,6 @@
               </w:rPr>
               <w:t>Shyam</w:t>
             </w:r>
-            <w:proofErr w:type="spellEnd"/>
           </w:p>
         </w:tc>
         <w:tc>
@@ -334,23 +332,13 @@
                 <w:szCs w:val="24"/>
               </w:rPr>
             </w:pPr>
-            <w:proofErr w:type="spellStart"/>
-            <w:r>
-              <w:rPr>
-                <w:rFonts w:ascii="Arial" w:eastAsia="Arial" w:hAnsi="Arial" w:cs="Arial"/>
-                <w:sz w:val="24"/>
-                <w:szCs w:val="24"/>
-              </w:rPr>
-              <w:t>Shyam</w:t>
-            </w:r>
-            <w:proofErr w:type="spellEnd"/>
-            <w:r>
-              <w:rPr>
-                <w:rFonts w:ascii="Arial" w:eastAsia="Arial" w:hAnsi="Arial" w:cs="Arial"/>
-                <w:sz w:val="24"/>
-                <w:szCs w:val="24"/>
-              </w:rPr>
-              <w:t xml:space="preserve"> &amp; </w:t>
+            <w:r>
+              <w:rPr>
+                <w:rFonts w:ascii="Arial" w:eastAsia="Arial" w:hAnsi="Arial" w:cs="Arial"/>
+                <w:sz w:val="24"/>
+                <w:szCs w:val="24"/>
+              </w:rPr>
+              <w:t xml:space="preserve">Shyam &amp; </w:t>
             </w:r>
             <w:proofErr w:type="spellStart"/>
             <w:r>
@@ -460,23 +448,13 @@
                 <w:szCs w:val="24"/>
               </w:rPr>
             </w:pPr>
-            <w:proofErr w:type="spellStart"/>
-            <w:r>
-              <w:rPr>
-                <w:rFonts w:ascii="Arial" w:eastAsia="Arial" w:hAnsi="Arial" w:cs="Arial"/>
-                <w:sz w:val="24"/>
-                <w:szCs w:val="24"/>
-              </w:rPr>
-              <w:t>Shyam</w:t>
-            </w:r>
-            <w:proofErr w:type="spellEnd"/>
-            <w:r>
-              <w:rPr>
-                <w:rFonts w:ascii="Arial" w:eastAsia="Arial" w:hAnsi="Arial" w:cs="Arial"/>
-                <w:sz w:val="24"/>
-                <w:szCs w:val="24"/>
-              </w:rPr>
-              <w:t xml:space="preserve"> &amp; Oskar</w:t>
+            <w:r>
+              <w:rPr>
+                <w:rFonts w:ascii="Arial" w:eastAsia="Arial" w:hAnsi="Arial" w:cs="Arial"/>
+                <w:sz w:val="24"/>
+                <w:szCs w:val="24"/>
+              </w:rPr>
+              <w:t>Shyam &amp; Oskar</w:t>
             </w:r>
           </w:p>
           <w:p>
@@ -574,23 +552,13 @@
                 <w:szCs w:val="24"/>
               </w:rPr>
             </w:pPr>
-            <w:proofErr w:type="spellStart"/>
-            <w:r>
-              <w:rPr>
-                <w:rFonts w:ascii="Arial" w:eastAsia="Arial" w:hAnsi="Arial" w:cs="Arial"/>
-                <w:sz w:val="24"/>
-                <w:szCs w:val="24"/>
-              </w:rPr>
-              <w:t>Shyam</w:t>
-            </w:r>
-            <w:proofErr w:type="spellEnd"/>
-            <w:r>
-              <w:rPr>
-                <w:rFonts w:ascii="Arial" w:eastAsia="Arial" w:hAnsi="Arial" w:cs="Arial"/>
-                <w:sz w:val="24"/>
-                <w:szCs w:val="24"/>
-              </w:rPr>
-              <w:t xml:space="preserve"> &amp; </w:t>
+            <w:r>
+              <w:rPr>
+                <w:rFonts w:ascii="Arial" w:eastAsia="Arial" w:hAnsi="Arial" w:cs="Arial"/>
+                <w:sz w:val="24"/>
+                <w:szCs w:val="24"/>
+              </w:rPr>
+              <w:t xml:space="preserve">Shyam &amp; </w:t>
             </w:r>
             <w:proofErr w:type="spellStart"/>
             <w:r>
@@ -675,7 +643,6 @@
                 <w:szCs w:val="24"/>
               </w:rPr>
             </w:pPr>
-            <w:proofErr w:type="spellStart"/>
             <w:r>
               <w:rPr>
                 <w:rFonts w:ascii="Arial" w:eastAsia="Arial" w:hAnsi="Arial" w:cs="Arial"/>
@@ -684,7 +651,6 @@
               </w:rPr>
               <w:t>Shyam</w:t>
             </w:r>
-            <w:proofErr w:type="spellEnd"/>
           </w:p>
         </w:tc>
         <w:tc>
@@ -816,23 +782,13 @@
                 <w:szCs w:val="24"/>
               </w:rPr>
             </w:pPr>
-            <w:proofErr w:type="spellStart"/>
-            <w:r>
-              <w:rPr>
-                <w:rFonts w:ascii="Arial" w:eastAsia="Arial" w:hAnsi="Arial" w:cs="Arial"/>
-                <w:sz w:val="24"/>
-                <w:szCs w:val="24"/>
-              </w:rPr>
-              <w:t>Shyam</w:t>
-            </w:r>
-            <w:proofErr w:type="spellEnd"/>
-            <w:r>
-              <w:rPr>
-                <w:rFonts w:ascii="Arial" w:eastAsia="Arial" w:hAnsi="Arial" w:cs="Arial"/>
-                <w:sz w:val="24"/>
-                <w:szCs w:val="24"/>
-              </w:rPr>
-              <w:t xml:space="preserve"> &amp; Oskar</w:t>
+            <w:r>
+              <w:rPr>
+                <w:rFonts w:ascii="Arial" w:eastAsia="Arial" w:hAnsi="Arial" w:cs="Arial"/>
+                <w:sz w:val="24"/>
+                <w:szCs w:val="24"/>
+              </w:rPr>
+              <w:t>Shyam &amp; Oskar</w:t>
             </w:r>
           </w:p>
           <w:p>
@@ -927,7 +883,6 @@
                 <w:szCs w:val="24"/>
               </w:rPr>
             </w:pPr>
-            <w:proofErr w:type="spellStart"/>
             <w:r>
               <w:rPr>
                 <w:rFonts w:ascii="Arial" w:eastAsia="Arial" w:hAnsi="Arial" w:cs="Arial"/>
@@ -936,7 +891,6 @@
               </w:rPr>
               <w:t>Shyam</w:t>
             </w:r>
-            <w:proofErr w:type="spellEnd"/>
           </w:p>
         </w:tc>
         <w:tc>
@@ -1143,18 +1097,55 @@
     <w:p>
       <w:pPr>
         <w:rPr>
+          <w:sz w:val="32"/>
+          <w:szCs w:val="32"/>
+        </w:rPr>
+      </w:pPr>
+      <w:r>
+        <w:rPr>
+          <w:sz w:val="32"/>
+          <w:szCs w:val="32"/>
+        </w:rPr>
+        <w:t xml:space="preserve">I agree to this WBA </w:t>
+      </w:r>
+      <w:r>
+        <w:rPr>
+          <w:sz w:val="32"/>
+          <w:szCs w:val="32"/>
+        </w:rPr>
+        <w:t>–</w:t>
+      </w:r>
+      <w:r>
+        <w:rPr>
+          <w:sz w:val="32"/>
+          <w:szCs w:val="32"/>
+        </w:rPr>
+        <w:t xml:space="preserve"> Oskar</w:t>
+      </w:r>
+    </w:p>
+    <w:p>
+      <w:pPr>
+        <w:rPr>
+          <w:sz w:val="32"/>
+          <w:szCs w:val="32"/>
+        </w:rPr>
+      </w:pPr>
+      <w:r>
+        <w:rPr>
+          <w:sz w:val="32"/>
+          <w:szCs w:val="32"/>
+        </w:rPr>
+        <w:t>I agree to this WBA – Shyam</w:t>
+      </w:r>
+    </w:p>
+    <w:p>
+      <w:pPr>
+        <w:rPr>
           <w:rFonts w:ascii="Arial" w:eastAsia="Arial" w:hAnsi="Arial" w:cs="Arial"/>
           <w:sz w:val="28"/>
           <w:szCs w:val="28"/>
         </w:rPr>
       </w:pPr>
-      <w:r>
-        <w:rPr>
-          <w:sz w:val="32"/>
-          <w:szCs w:val="32"/>
-        </w:rPr>
-        <w:t>I agree to this WBA - Oskar</w:t>
-      </w:r>
     </w:p>
     <w:sectPr>
       <w:pgSz w:w="12240" w:h="15840"/>

</xml_diff>